<commit_message>
Renamed few files; added paper links
</commit_message>
<xml_diff>
--- a/object-detection/1. R-CNN/Summary.docx
+++ b/object-detection/1. R-CNN/Summary.docx
@@ -74,13 +74,19 @@
         <w:rPr>
           <w:i/>
         </w:rPr>
-        <w:t xml:space="preserve"> Jeff Donahue Trevor Darrell </w:t>
-      </w:r>
-      <w:proofErr w:type="spellStart"/>
+        <w:t xml:space="preserve"> Jeff Donahu</w:t>
+      </w:r>
       <w:r>
         <w:rPr>
           <w:i/>
         </w:rPr>
+        <w:t xml:space="preserve">e Trevor Darrell </w:t>
+      </w:r>
+      <w:proofErr w:type="spellStart"/>
+      <w:r>
+        <w:rPr>
+          <w:i/>
+        </w:rPr>
         <w:t>Jitendra</w:t>
       </w:r>
       <w:proofErr w:type="spellEnd"/>
@@ -98,12 +104,6 @@
         <w:t>Malik</w:t>
       </w:r>
       <w:proofErr w:type="spellEnd"/>
-      <w:r>
-        <w:rPr>
-          <w:i/>
-        </w:rPr>
-        <w:t xml:space="preserve"> UC Berkeley</w:t>
-      </w:r>
     </w:p>
     <w:p>
       <w:pPr>
@@ -122,16 +122,25 @@
         </w:numPr>
       </w:pPr>
       <w:r>
-        <w:t xml:space="preserve">Improves </w:t>
-      </w:r>
-      <w:proofErr w:type="spellStart"/>
-      <w:r>
-        <w:t>mAP</w:t>
-      </w:r>
-      <w:proofErr w:type="spellEnd"/>
-      <w:r>
-        <w:t xml:space="preserve"> (Mean Average Precision) by more than 30% relative to previous best result on VOC 2012</w:t>
-      </w:r>
+        <w:t xml:space="preserve">Source: </w:t>
+      </w:r>
+      <w:hyperlink r:id="rId5" w:history="1">
+        <w:r>
+          <w:rPr>
+            <w:rStyle w:val="Hyperlink"/>
+          </w:rPr>
+          <w:t>https://arxiv.org/pdf/1311.2524.pdf</w:t>
+        </w:r>
+      </w:hyperlink>
+      <w:r>
+        <w:t xml:space="preserve"> </w:t>
+      </w:r>
+    </w:p>
+    <w:p>
+      <w:pPr>
+        <w:pStyle w:val="ListParagraph"/>
+        <w:ind w:left="360"/>
+      </w:pPr>
     </w:p>
     <w:p>
       <w:pPr>
@@ -142,7 +151,15 @@
         </w:numPr>
       </w:pPr>
       <w:r>
-        <w:t>Earlier approaches: SIFT and HOG</w:t>
+        <w:t xml:space="preserve">Improves </w:t>
+      </w:r>
+      <w:proofErr w:type="spellStart"/>
+      <w:r>
+        <w:t>mAP</w:t>
+      </w:r>
+      <w:proofErr w:type="spellEnd"/>
+      <w:r>
+        <w:t xml:space="preserve"> (Mean Average Precision) by more than 30% relative to previous best result on VOC 2012</w:t>
       </w:r>
     </w:p>
     <w:p>
@@ -154,10 +171,7 @@
         </w:numPr>
       </w:pPr>
       <w:r>
-        <w:t>This paper is the first to propose CNN for object detection</w:t>
-      </w:r>
-      <w:r>
-        <w:t xml:space="preserve"> and shows that CNN can be very effective for object detection</w:t>
+        <w:t>Earlier approaches: SIFT and HOG</w:t>
       </w:r>
     </w:p>
     <w:p>
@@ -169,6 +183,21 @@
         </w:numPr>
       </w:pPr>
       <w:r>
+        <w:t>This paper is the first to propose CNN for object detection</w:t>
+      </w:r>
+      <w:r>
+        <w:t xml:space="preserve"> and shows that CNN can be very effective for object detection</w:t>
+      </w:r>
+    </w:p>
+    <w:p>
+      <w:pPr>
+        <w:pStyle w:val="ListParagraph"/>
+        <w:numPr>
+          <w:ilvl w:val="0"/>
+          <w:numId w:val="3"/>
+        </w:numPr>
+      </w:pPr>
+      <w:r>
         <w:t>Detection requires localization of objects within the image.</w:t>
       </w:r>
     </w:p>
@@ -315,7 +344,7 @@
       <w:r>
         <w:rPr>
           <w:noProof/>
-          <w:lang w:val="en-US"/>
+          <w:lang w:eastAsia="en-IN"/>
         </w:rPr>
         <w:drawing>
           <wp:inline distT="0" distB="0" distL="0" distR="0">
@@ -335,7 +364,7 @@
                     </pic:cNvPicPr>
                   </pic:nvPicPr>
                   <pic:blipFill>
-                    <a:blip r:embed="rId5" cstate="print"/>
+                    <a:blip r:embed="rId6" cstate="print"/>
                     <a:srcRect/>
                     <a:stretch>
                       <a:fillRect/>
@@ -504,7 +533,7 @@
       <w:r>
         <w:t xml:space="preserve">Note: </w:t>
       </w:r>
-      <w:hyperlink r:id="rId6" w:history="1">
+      <w:hyperlink r:id="rId7" w:history="1">
         <w:r>
           <w:rPr>
             <w:rStyle w:val="Hyperlink"/>
@@ -3270,7 +3299,7 @@
         <w:rPr>
           <w:rFonts w:eastAsiaTheme="minorEastAsia"/>
           <w:noProof/>
-          <w:lang w:val="en-US"/>
+          <w:lang w:eastAsia="en-IN"/>
         </w:rPr>
         <w:drawing>
           <wp:inline distT="0" distB="0" distL="0" distR="0">
@@ -3290,7 +3319,7 @@
                     </pic:cNvPicPr>
                   </pic:nvPicPr>
                   <pic:blipFill>
-                    <a:blip r:embed="rId7" cstate="print"/>
+                    <a:blip r:embed="rId8" cstate="print"/>
                     <a:srcRect t="10927" r="4299" b="3325"/>
                     <a:stretch>
                       <a:fillRect/>
@@ -3410,7 +3439,7 @@
         <w:rPr>
           <w:rFonts w:eastAsiaTheme="minorEastAsia"/>
           <w:noProof/>
-          <w:lang w:val="en-US"/>
+          <w:lang w:eastAsia="en-IN"/>
         </w:rPr>
         <w:drawing>
           <wp:inline distT="0" distB="0" distL="0" distR="0">
@@ -3430,7 +3459,7 @@
                     </pic:cNvPicPr>
                   </pic:nvPicPr>
                   <pic:blipFill>
-                    <a:blip r:embed="rId8" cstate="print"/>
+                    <a:blip r:embed="rId9" cstate="print"/>
                     <a:srcRect l="31577" t="40127" r="32530" b="2019"/>
                     <a:stretch>
                       <a:fillRect/>
@@ -3737,7 +3766,7 @@
           <w:rFonts w:eastAsiaTheme="minorEastAsia"/>
         </w:rPr>
       </w:pPr>
-      <w:hyperlink r:id="rId9" w:history="1">
+      <w:hyperlink r:id="rId10" w:history="1">
         <w:r>
           <w:rPr>
             <w:rStyle w:val="Hyperlink"/>
@@ -3984,7 +4013,7 @@
           <w:rFonts w:eastAsiaTheme="minorEastAsia"/>
         </w:rPr>
       </w:pPr>
-      <w:hyperlink r:id="rId10" w:history="1">
+      <w:hyperlink r:id="rId11" w:history="1">
         <w:r>
           <w:rPr>
             <w:rStyle w:val="Hyperlink"/>

</xml_diff>

<commit_message>
Minor changes in docs
</commit_message>
<xml_diff>
--- a/object-detection/1. R-CNN/Summary.docx
+++ b/object-detection/1. R-CNN/Summary.docx
@@ -159,7 +159,21 @@
       </w:r>
       <w:proofErr w:type="spellEnd"/>
       <w:r>
-        <w:t xml:space="preserve"> (Mean Average Precision) by more than 30% relative to previous best result on VOC 2012</w:t>
+        <w:t xml:space="preserve"> (Mean Average Precision) by more than 30% </w:t>
+      </w:r>
+      <w:proofErr w:type="spellStart"/>
+      <w:r>
+        <w:t>rela</w:t>
+      </w:r>
+      <w:r>
+        <w:t>stick</w:t>
+      </w:r>
+      <w:r>
+        <w:t>tive</w:t>
+      </w:r>
+      <w:proofErr w:type="spellEnd"/>
+      <w:r>
+        <w:t xml:space="preserve"> to previous best result on VOC 2012</w:t>
       </w:r>
     </w:p>
     <w:p>
@@ -632,6 +646,12 @@
       <w:r>
         <w:t xml:space="preserve"> each class. </w:t>
       </w:r>
+    </w:p>
+    <w:p>
+      <w:pPr>
+        <w:pStyle w:val="ListParagraph"/>
+        <w:ind w:left="1080"/>
+      </w:pPr>
       <w:r>
         <w:t xml:space="preserve">Given all scored regions, </w:t>
       </w:r>
@@ -944,13 +964,8 @@
       <w:r>
         <w:t xml:space="preserve">(just before the </w:t>
       </w:r>
-      <w:proofErr w:type="spellStart"/>
-      <w:r>
-        <w:t>softmax</w:t>
-      </w:r>
-      <w:proofErr w:type="spellEnd"/>
-      <w:r>
-        <w:t xml:space="preserve"> layer</w:t>
+      <w:r>
+        <w:t>softmax layer</w:t>
       </w:r>
       <w:r>
         <w:t xml:space="preserve">) </w:t>
@@ -1007,6 +1022,7 @@
       </w:pPr>
       <w:bookmarkStart w:id="0" w:name="APPENDIX_C"/>
       <w:r>
+        <w:lastRenderedPageBreak/>
         <w:t>Appendix C</w:t>
       </w:r>
       <w:bookmarkEnd w:id="0"/>
@@ -3071,7 +3087,13 @@
             <w:rPr>
               <w:rFonts w:ascii="Cambria Math" w:hAnsi="Cambria Math"/>
             </w:rPr>
-            <m:t xml:space="preserve">(Output of the last pooling layer for the proposed region </m:t>
+            <m:t>(Output of the last pooling layer for the proposed re</m:t>
+          </m:r>
+          <m:r>
+            <w:rPr>
+              <w:rFonts w:ascii="Cambria Math" w:hAnsi="Cambria Math"/>
+            </w:rPr>
+            <m:t xml:space="preserve">gion </m:t>
           </m:r>
           <m:sSup>
             <m:sSupPr>
@@ -3746,13 +3768,6 @@
         </w:rPr>
         <w:t xml:space="preserve"> output, which is relative to ground-truth box.</w:t>
       </w:r>
-    </w:p>
-    <w:p>
-      <w:pPr>
-        <w:rPr>
-          <w:rFonts w:eastAsiaTheme="minorEastAsia"/>
-        </w:rPr>
-      </w:pPr>
       <w:r>
         <w:rPr>
           <w:rFonts w:eastAsiaTheme="minorEastAsia"/>
@@ -3855,35 +3870,7 @@
         <w:rPr>
           <w:rFonts w:eastAsiaTheme="minorEastAsia"/>
         </w:rPr>
-        <w:t xml:space="preserve">) is taken. Then, its output </w:t>
-      </w:r>
-      <w:proofErr w:type="spellStart"/>
-      <w:r>
-        <w:rPr>
-          <w:rFonts w:eastAsiaTheme="minorEastAsia"/>
-        </w:rPr>
-        <w:t>softmax</w:t>
-      </w:r>
-      <w:proofErr w:type="spellEnd"/>
-      <w:r>
-        <w:rPr>
-          <w:rFonts w:eastAsiaTheme="minorEastAsia"/>
-        </w:rPr>
-        <w:t xml:space="preserve"> layer is replaced with another </w:t>
-      </w:r>
-      <w:proofErr w:type="spellStart"/>
-      <w:r>
-        <w:rPr>
-          <w:rFonts w:eastAsiaTheme="minorEastAsia"/>
-        </w:rPr>
-        <w:t>softmax</w:t>
-      </w:r>
-      <w:proofErr w:type="spellEnd"/>
-      <w:r>
-        <w:rPr>
-          <w:rFonts w:eastAsiaTheme="minorEastAsia"/>
-        </w:rPr>
-        <w:t xml:space="preserve"> layer having units as per the no. of classes in our dataset. Now, we train this model on the regions proposed by Selection Search algorithm.</w:t>
+        <w:t>) is taken. Then, its output softmax layer is replaced with another softmax layer having units as per the no. of classes in our dataset. Now, we train this model on the regions proposed by Selection Search algorithm.</w:t>
       </w:r>
     </w:p>
     <w:p>
@@ -3901,21 +3888,7 @@
         <w:rPr>
           <w:rFonts w:eastAsiaTheme="minorEastAsia"/>
         </w:rPr>
-        <w:t xml:space="preserve">After training (i.e. fine-tuning) CNN, remove the </w:t>
-      </w:r>
-      <w:proofErr w:type="spellStart"/>
-      <w:r>
-        <w:rPr>
-          <w:rFonts w:eastAsiaTheme="minorEastAsia"/>
-        </w:rPr>
-        <w:t>softmax</w:t>
-      </w:r>
-      <w:proofErr w:type="spellEnd"/>
-      <w:r>
-        <w:rPr>
-          <w:rFonts w:eastAsiaTheme="minorEastAsia"/>
-        </w:rPr>
-        <w:t xml:space="preserve"> layer.</w:t>
+        <w:t>After training (i.e. fine-tuning) CNN, remove the softmax layer.</w:t>
       </w:r>
     </w:p>
     <w:p>

</xml_diff>

<commit_message>
Added README file for AlexNet
</commit_message>
<xml_diff>
--- a/object-detection/1. R-CNN/Summary.docx
+++ b/object-detection/1. R-CNN/Summary.docx
@@ -939,13 +939,28 @@
         </w:numPr>
       </w:pPr>
       <w:r>
-        <w:t xml:space="preserve">So, the output from the </w:t>
-      </w:r>
-      <w:r>
+        <w:t xml:space="preserve">So, the output from </w:t>
+      </w:r>
+      <w:r>
+        <w:rPr>
+          <w:b/>
+        </w:rPr>
+        <w:t xml:space="preserve">the </w:t>
+      </w:r>
+      <w:r>
+        <w:rPr>
+          <w:b/>
+        </w:rPr>
         <w:t>last FC</w:t>
       </w:r>
       <w:r>
-        <w:t xml:space="preserve"> layer </w:t>
+        <w:rPr>
+          <w:b/>
+        </w:rPr>
+        <w:t xml:space="preserve"> layer</w:t>
+      </w:r>
+      <w:r>
+        <w:t xml:space="preserve"> </w:t>
       </w:r>
       <w:r>
         <w:t xml:space="preserve">(just before the </w:t>
@@ -974,7 +989,16 @@
         <w:t xml:space="preserve">fed to class-specific SVMs </w:t>
       </w:r>
       <w:r>
-        <w:t xml:space="preserve">and the output of the last pooling layer is passed to </w:t>
+        <w:t xml:space="preserve">and the output of </w:t>
+      </w:r>
+      <w:r>
+        <w:rPr>
+          <w:b/>
+        </w:rPr>
+        <w:t>the last pooling layer</w:t>
+      </w:r>
+      <w:r>
+        <w:t xml:space="preserve"> is passed to </w:t>
       </w:r>
       <w:r>
         <w:t>the</w:t>
@@ -1036,7 +1060,15 @@
         <w:ind w:left="360"/>
       </w:pPr>
       <w:r>
-        <w:t xml:space="preserve">The input to a </w:t>
+        <w:t xml:space="preserve">We have class specific </w:t>
+      </w:r>
+      <w:proofErr w:type="spellStart"/>
+      <w:r>
+        <w:t>regressors</w:t>
+      </w:r>
+      <w:proofErr w:type="spellEnd"/>
+      <w:r>
+        <w:t xml:space="preserve">. Once the SVMs give the output class for a proposed region, we use the class-specific </w:t>
       </w:r>
       <w:proofErr w:type="spellStart"/>
       <w:r>
@@ -1044,7 +1076,22 @@
       </w:r>
       <w:proofErr w:type="spellEnd"/>
       <w:r>
-        <w:t xml:space="preserve"> is a set of N pairs (P</w:t>
+        <w:t xml:space="preserve"> to predict the bounding box.</w:t>
+      </w:r>
+    </w:p>
+    <w:p>
+      <w:pPr>
+        <w:pStyle w:val="ListParagraph"/>
+        <w:ind w:left="360"/>
+      </w:pPr>
+    </w:p>
+    <w:p>
+      <w:pPr>
+        <w:pStyle w:val="ListParagraph"/>
+        <w:ind w:left="360"/>
+      </w:pPr>
+      <w:r>
+        <w:t>The input is a set of N pairs (P</w:t>
       </w:r>
       <w:r>
         <w:rPr>
@@ -3738,6 +3785,7 @@
         <w:rPr>
           <w:rFonts w:eastAsiaTheme="minorEastAsia"/>
         </w:rPr>
+        <w:lastRenderedPageBreak/>
         <w:t xml:space="preserve">Similarly, during testing, in order to get the actual coordinates of the bounding box, we need to convert the </w:t>
       </w:r>
       <w:proofErr w:type="spellStart"/>
@@ -3754,13 +3802,10 @@
         </w:rPr>
         <w:t xml:space="preserve"> output, which is relative to ground-truth box.</w:t>
       </w:r>
-      <w:r>
-        <w:rPr>
-          <w:rFonts w:eastAsiaTheme="minorEastAsia"/>
-        </w:rPr>
-        <w:br w:type="page"/>
-      </w:r>
-    </w:p>
+    </w:p>
+    <w:p/>
+    <w:p/>
+    <w:p/>
     <w:p>
       <w:pPr>
         <w:rPr>

</xml_diff>